<commit_message>
Issue #128: explanatory text in sample files
</commit_message>
<xml_diff>
--- a/resources/sample_mail_merge.docx
+++ b/resources/sample_mail_merge.docx
@@ -41,15 +41,7 @@
                 <w:b/>
                 <w:bCs/>
               </w:rPr>
-              <w:t xml:space="preserve">${FIRST_NAME} </w:t>
-            </w:r>
-            <w:r>
-              <w:rPr>
-                <w:rFonts w:ascii="Arial" w:hAnsi="Arial" w:cs="Arial"/>
-                <w:b/>
-                <w:bCs/>
-              </w:rPr>
-              <w:t>${</w:t>
+              <w:t>${FIRST_NAME} ${</w:t>
             </w:r>
             <w:r>
               <w:rPr>
@@ -209,8 +201,6 @@
               </w:rPr>
               <w:t xml:space="preserve"> </w:t>
             </w:r>
-            <w:bookmarkStart w:id="0" w:name="_GoBack"/>
-            <w:bookmarkEnd w:id="0"/>
             <w:r>
               <w:rPr>
                 <w:rFonts w:cs="Times New Roman"/>
@@ -397,6 +387,35 @@
         </w:rPr>
         <w:t>When Jethro merges the document, it will replicate the table row above for each applicable person.</w:t>
       </w:r>
+    </w:p>
+    <w:p>
+      <w:pPr>
+        <w:rPr>
+          <w:highlight w:val="yellow"/>
+        </w:rPr>
+      </w:pPr>
+    </w:p>
+    <w:p>
+      <w:pPr>
+        <w:rPr>
+          <w:highlight w:val="yellow"/>
+        </w:rPr>
+      </w:pPr>
+      <w:r>
+        <w:rPr>
+          <w:highlight w:val="yellow"/>
+        </w:rPr>
+        <w:t xml:space="preserve">You can also include custom fields by using the fieldname in uppercase, with spaces converted to tabs, </w:t>
+      </w:r>
+      <w:r>
+        <w:rPr>
+          <w:highlight w:val="yellow"/>
+        </w:rPr>
+        <w:br/>
+        <w:t>eg ${MY_CUSTOM_FIELD}</w:t>
+      </w:r>
+      <w:bookmarkStart w:id="0" w:name="_GoBack"/>
+      <w:bookmarkEnd w:id="0"/>
     </w:p>
     <w:p>
       <w:pPr>

</xml_diff>